<commit_message>
Deleta o lixo, animal!
</commit_message>
<xml_diff>
--- a/Shutdown_EspecificacaoRequisitos.docx
+++ b/Shutdown_EspecificacaoRequisitos.docx
@@ -288,19 +288,11 @@
                 <w:lang w:eastAsia="en-US"/>
               </w:rPr>
             </w:pPr>
-            <w:proofErr w:type="spellStart"/>
             <w:r>
               <w:rPr>
                 <w:lang w:eastAsia="en-US"/>
               </w:rPr>
-              <w:t>Raoni</w:t>
-            </w:r>
-            <w:proofErr w:type="spellEnd"/>
-            <w:r>
-              <w:rPr>
-                <w:lang w:eastAsia="en-US"/>
-              </w:rPr>
-              <w:t xml:space="preserve"> Moreira da Silva</w:t>
+              <w:t>Raoni Moreira da Silva</w:t>
             </w:r>
           </w:p>
         </w:tc>
@@ -398,6 +390,14 @@
         </w:rPr>
         <w:t>Conteúdo:</w:t>
       </w:r>
+      <w:r>
+        <w:rPr>
+          <w:b/>
+        </w:rPr>
+        <w:t xml:space="preserve"> </w:t>
+      </w:r>
+      <w:bookmarkStart w:id="0" w:name="_GoBack"/>
+      <w:bookmarkEnd w:id="0"/>
     </w:p>
     <w:p>
       <w:pPr>
@@ -512,34 +512,8 @@
       <w:r>
         <w:t xml:space="preserve">Nosso jogo foi baseado no game </w:t>
       </w:r>
-      <w:proofErr w:type="spellStart"/>
-      <w:proofErr w:type="gramStart"/>
-      <w:r>
-        <w:t>K.C.</w:t>
-      </w:r>
-      <w:proofErr w:type="gramEnd"/>
-      <w:r>
-        <w:t>'s</w:t>
-      </w:r>
-      <w:proofErr w:type="spellEnd"/>
-      <w:r>
-        <w:t xml:space="preserve"> </w:t>
-      </w:r>
-      <w:proofErr w:type="spellStart"/>
-      <w:r>
-        <w:t>Krazy</w:t>
-      </w:r>
-      <w:proofErr w:type="spellEnd"/>
-      <w:r>
-        <w:t xml:space="preserve"> Chase: comercializado no Brasil pela Phillips para o </w:t>
-      </w:r>
-      <w:proofErr w:type="spellStart"/>
-      <w:r>
-        <w:t>Odyssey</w:t>
-      </w:r>
-      <w:proofErr w:type="spellEnd"/>
-      <w:r>
-        <w:t>. (</w:t>
+      <w:r>
+        <w:t>K.C.'s Krazy Chase: comercializado no Brasil pela Phillips para o Odyssey. (</w:t>
       </w:r>
       <w:hyperlink r:id="rId6" w:history="1">
         <w:r>
@@ -821,15 +795,7 @@
         <w:ind w:left="0"/>
       </w:pPr>
       <w:r>
-        <w:t xml:space="preserve">Desenvolvimento em linguagem Java, voltado para </w:t>
-      </w:r>
-      <w:proofErr w:type="gramStart"/>
-      <w:r>
-        <w:t>ambientes Windows</w:t>
-      </w:r>
-      <w:proofErr w:type="gramEnd"/>
-      <w:r>
-        <w:t>;</w:t>
+        <w:t>Desenvolvimento em linguagem Java, voltado para ambientes Windows;</w:t>
       </w:r>
     </w:p>
     <w:p>
@@ -841,25 +807,7 @@
         <w:ind w:left="0"/>
       </w:pPr>
       <w:r>
-        <w:t xml:space="preserve">Uso do framework </w:t>
-      </w:r>
-      <w:proofErr w:type="spellStart"/>
-      <w:proofErr w:type="gramStart"/>
-      <w:r>
-        <w:t>NetGames</w:t>
-      </w:r>
-      <w:proofErr w:type="spellEnd"/>
-      <w:proofErr w:type="gramEnd"/>
-      <w:r>
-        <w:t xml:space="preserve"> </w:t>
-      </w:r>
-      <w:proofErr w:type="spellStart"/>
-      <w:r>
-        <w:t>NRT</w:t>
-      </w:r>
-      <w:proofErr w:type="spellEnd"/>
-      <w:r>
-        <w:t xml:space="preserve"> para conexão entre jogadores;</w:t>
+        <w:t>Uso do framework NetGames NRT para conexão entre jogadores;</w:t>
       </w:r>
     </w:p>
     <w:p>
@@ -871,23 +819,7 @@
         <w:ind w:left="0"/>
       </w:pPr>
       <w:r>
-        <w:t xml:space="preserve">A modelagem </w:t>
-      </w:r>
-      <w:proofErr w:type="spellStart"/>
-      <w:r>
-        <w:t>UML</w:t>
-      </w:r>
-      <w:proofErr w:type="spellEnd"/>
-      <w:r>
-        <w:t xml:space="preserve"> será desenvolvida na ferramenta Visual </w:t>
-      </w:r>
-      <w:proofErr w:type="spellStart"/>
-      <w:r>
-        <w:t>Paradigm</w:t>
-      </w:r>
-      <w:proofErr w:type="spellEnd"/>
-      <w:r>
-        <w:t>.</w:t>
+        <w:t>A modelagem UML será desenvolvida na ferramenta Visual Paradigm.</w:t>
       </w:r>
     </w:p>
     <w:p>
@@ -1005,15 +937,7 @@
         <w:t>Requisito funcional 3 – Estabelecimento de turnos:</w:t>
       </w:r>
       <w:r>
-        <w:t xml:space="preserve"> o programa deve </w:t>
-      </w:r>
-      <w:proofErr w:type="gramStart"/>
-      <w:r>
-        <w:t>implementar</w:t>
-      </w:r>
-      <w:proofErr w:type="gramEnd"/>
-      <w:r>
-        <w:t xml:space="preserve"> uma estrutura de turnos para a execução de cada partida. </w:t>
+        <w:t xml:space="preserve"> o programa deve implementar uma estrutura de turnos para a execução de cada partida. </w:t>
       </w:r>
       <w:r>
         <w:t xml:space="preserve">A cada turno é obrigatório </w:t>
@@ -1294,21 +1218,7 @@
         <w:rPr>
           <w:b/>
         </w:rPr>
-        <w:t xml:space="preserve">Requisito Não Funcional 3 - </w:t>
-      </w:r>
-      <w:proofErr w:type="spellStart"/>
-      <w:r>
-        <w:rPr>
-          <w:b/>
-        </w:rPr>
-        <w:t>Avatares</w:t>
-      </w:r>
-      <w:proofErr w:type="spellEnd"/>
-      <w:r>
-        <w:rPr>
-          <w:b/>
-        </w:rPr>
-        <w:t>:</w:t>
+        <w:t>Requisito Não Funcional 3 - Avatares:</w:t>
       </w:r>
       <w:r>
         <w:t xml:space="preserve"> </w:t>
@@ -1453,8 +1363,6 @@
           </wp:inline>
         </w:drawing>
       </w:r>
-      <w:bookmarkStart w:id="0" w:name="_GoBack"/>
-      <w:bookmarkEnd w:id="0"/>
     </w:p>
     <w:sectPr>
       <w:pgSz w:w="11906" w:h="16838"/>

</xml_diff>

<commit_message>
espec 1.1 + piso novo + hotfix
</commit_message>
<xml_diff>
--- a/Shutdown_EspecificacaoRequisitos.docx
+++ b/Shutdown_EspecificacaoRequisitos.docx
@@ -208,6 +208,9 @@
         </w:tc>
       </w:tr>
       <w:tr>
+        <w:trPr>
+          <w:trHeight w:val="1300"/>
+        </w:trPr>
         <w:tc>
           <w:tcPr>
             <w:tcW w:w="931" w:type="dxa"/>
@@ -288,11 +291,19 @@
                 <w:lang w:eastAsia="en-US"/>
               </w:rPr>
             </w:pPr>
+            <w:proofErr w:type="spellStart"/>
             <w:r>
               <w:rPr>
                 <w:lang w:eastAsia="en-US"/>
               </w:rPr>
-              <w:t>Raoni Moreira da Silva</w:t>
+              <w:t>Raoni</w:t>
+            </w:r>
+            <w:proofErr w:type="spellEnd"/>
+            <w:r>
+              <w:rPr>
+                <w:lang w:eastAsia="en-US"/>
+              </w:rPr>
+              <w:t xml:space="preserve"> Moreira da Silva</w:t>
             </w:r>
           </w:p>
         </w:tc>
@@ -363,6 +374,173 @@
           </w:p>
         </w:tc>
       </w:tr>
+      <w:tr>
+        <w:trPr>
+          <w:trHeight w:val="1300"/>
+        </w:trPr>
+        <w:tc>
+          <w:tcPr>
+            <w:tcW w:w="931" w:type="dxa"/>
+            <w:tcBorders>
+              <w:top w:val="single" w:sz="4" w:space="0" w:color="00000A"/>
+              <w:left w:val="single" w:sz="4" w:space="0" w:color="00000A"/>
+              <w:bottom w:val="single" w:sz="4" w:space="0" w:color="00000A"/>
+              <w:right w:val="single" w:sz="4" w:space="0" w:color="00000A"/>
+            </w:tcBorders>
+            <w:shd w:val="clear" w:color="auto" w:fill="FFFFFF"/>
+            <w:tcMar>
+              <w:left w:w="78" w:type="dxa"/>
+            </w:tcMar>
+            <w:vAlign w:val="center"/>
+          </w:tcPr>
+          <w:p>
+            <w:pPr>
+              <w:jc w:val="center"/>
+              <w:rPr>
+                <w:lang w:eastAsia="en-US"/>
+              </w:rPr>
+            </w:pPr>
+            <w:r>
+              <w:rPr>
+                <w:lang w:eastAsia="en-US"/>
+              </w:rPr>
+              <w:t>1.1</w:t>
+            </w:r>
+          </w:p>
+        </w:tc>
+        <w:tc>
+          <w:tcPr>
+            <w:tcW w:w="3047" w:type="dxa"/>
+            <w:tcBorders>
+              <w:top w:val="single" w:sz="4" w:space="0" w:color="00000A"/>
+              <w:left w:val="single" w:sz="4" w:space="0" w:color="00000A"/>
+              <w:bottom w:val="single" w:sz="4" w:space="0" w:color="00000A"/>
+              <w:right w:val="single" w:sz="4" w:space="0" w:color="00000A"/>
+            </w:tcBorders>
+            <w:shd w:val="clear" w:color="auto" w:fill="FFFFFF"/>
+            <w:tcMar>
+              <w:left w:w="78" w:type="dxa"/>
+            </w:tcMar>
+            <w:vAlign w:val="center"/>
+          </w:tcPr>
+          <w:p>
+            <w:pPr>
+              <w:jc w:val="center"/>
+              <w:rPr>
+                <w:lang w:eastAsia="en-US"/>
+              </w:rPr>
+            </w:pPr>
+            <w:r>
+              <w:rPr>
+                <w:lang w:eastAsia="en-US"/>
+              </w:rPr>
+              <w:t>Eduardo Rosa</w:t>
+            </w:r>
+          </w:p>
+          <w:p>
+            <w:pPr>
+              <w:jc w:val="center"/>
+              <w:rPr>
+                <w:lang w:eastAsia="en-US"/>
+              </w:rPr>
+            </w:pPr>
+            <w:r>
+              <w:rPr>
+                <w:lang w:eastAsia="en-US"/>
+              </w:rPr>
+              <w:t>Fernando Mateus</w:t>
+            </w:r>
+          </w:p>
+          <w:p>
+            <w:pPr>
+              <w:jc w:val="center"/>
+              <w:rPr>
+                <w:lang w:eastAsia="en-US"/>
+              </w:rPr>
+            </w:pPr>
+            <w:proofErr w:type="spellStart"/>
+            <w:r>
+              <w:rPr>
+                <w:lang w:eastAsia="en-US"/>
+              </w:rPr>
+              <w:t>Raoni</w:t>
+            </w:r>
+            <w:proofErr w:type="spellEnd"/>
+            <w:r>
+              <w:rPr>
+                <w:lang w:eastAsia="en-US"/>
+              </w:rPr>
+              <w:t xml:space="preserve"> Moreira da Silva</w:t>
+            </w:r>
+          </w:p>
+        </w:tc>
+        <w:tc>
+          <w:tcPr>
+            <w:tcW w:w="1416" w:type="dxa"/>
+            <w:tcBorders>
+              <w:top w:val="single" w:sz="4" w:space="0" w:color="00000A"/>
+              <w:left w:val="single" w:sz="4" w:space="0" w:color="00000A"/>
+              <w:bottom w:val="single" w:sz="4" w:space="0" w:color="00000A"/>
+              <w:right w:val="single" w:sz="4" w:space="0" w:color="00000A"/>
+            </w:tcBorders>
+            <w:shd w:val="clear" w:color="auto" w:fill="FFFFFF"/>
+            <w:tcMar>
+              <w:left w:w="78" w:type="dxa"/>
+            </w:tcMar>
+            <w:vAlign w:val="center"/>
+          </w:tcPr>
+          <w:p>
+            <w:pPr>
+              <w:jc w:val="center"/>
+              <w:rPr>
+                <w:lang w:eastAsia="en-US"/>
+              </w:rPr>
+            </w:pPr>
+            <w:r>
+              <w:rPr>
+                <w:lang w:eastAsia="en-US"/>
+              </w:rPr>
+              <w:t>11/11/2014</w:t>
+            </w:r>
+          </w:p>
+        </w:tc>
+        <w:tc>
+          <w:tcPr>
+            <w:tcW w:w="2519" w:type="dxa"/>
+            <w:tcBorders>
+              <w:top w:val="single" w:sz="4" w:space="0" w:color="00000A"/>
+              <w:left w:val="single" w:sz="4" w:space="0" w:color="00000A"/>
+              <w:bottom w:val="single" w:sz="4" w:space="0" w:color="00000A"/>
+              <w:right w:val="single" w:sz="4" w:space="0" w:color="00000A"/>
+            </w:tcBorders>
+            <w:shd w:val="clear" w:color="auto" w:fill="FFFFFF"/>
+            <w:tcMar>
+              <w:left w:w="78" w:type="dxa"/>
+            </w:tcMar>
+            <w:vAlign w:val="center"/>
+          </w:tcPr>
+          <w:p>
+            <w:pPr>
+              <w:jc w:val="center"/>
+              <w:rPr>
+                <w:lang w:eastAsia="en-US"/>
+              </w:rPr>
+            </w:pPr>
+            <w:r>
+              <w:rPr>
+                <w:lang w:eastAsia="en-US"/>
+              </w:rPr>
+              <w:t>Modificação dos requisitos</w:t>
+            </w:r>
+            <w:r>
+              <w:rPr>
+                <w:lang w:eastAsia="en-US"/>
+              </w:rPr>
+              <w:t xml:space="preserve"> e Regras</w:t>
+            </w:r>
+          </w:p>
+        </w:tc>
+      </w:tr>
     </w:tbl>
     <w:p>
       <w:pPr>
@@ -396,8 +574,6 @@
         </w:rPr>
         <w:t xml:space="preserve"> </w:t>
       </w:r>
-      <w:bookmarkStart w:id="0" w:name="_GoBack"/>
-      <w:bookmarkEnd w:id="0"/>
     </w:p>
     <w:p>
       <w:pPr>
@@ -512,8 +688,34 @@
       <w:r>
         <w:t xml:space="preserve">Nosso jogo foi baseado no game </w:t>
       </w:r>
-      <w:r>
-        <w:t>K.C.'s Krazy Chase: comercializado no Brasil pela Phillips para o Odyssey. (</w:t>
+      <w:proofErr w:type="spellStart"/>
+      <w:proofErr w:type="gramStart"/>
+      <w:r>
+        <w:t>K.C.</w:t>
+      </w:r>
+      <w:proofErr w:type="gramEnd"/>
+      <w:r>
+        <w:t>'s</w:t>
+      </w:r>
+      <w:proofErr w:type="spellEnd"/>
+      <w:r>
+        <w:t xml:space="preserve"> </w:t>
+      </w:r>
+      <w:proofErr w:type="spellStart"/>
+      <w:r>
+        <w:t>Krazy</w:t>
+      </w:r>
+      <w:proofErr w:type="spellEnd"/>
+      <w:r>
+        <w:t xml:space="preserve"> Chase: comercializado no Brasil pela Phillips para o </w:t>
+      </w:r>
+      <w:proofErr w:type="spellStart"/>
+      <w:r>
+        <w:t>Odyssey</w:t>
+      </w:r>
+      <w:proofErr w:type="spellEnd"/>
+      <w:r>
+        <w:t>. (</w:t>
       </w:r>
       <w:hyperlink r:id="rId6" w:history="1">
         <w:r>
@@ -587,7 +789,10 @@
         </w:numPr>
       </w:pPr>
       <w:r>
-        <w:t>O tabuleiro possui dimensões 7x7;</w:t>
+        <w:t>O tabuleiro possui dimensões 6x6</w:t>
+      </w:r>
+      <w:r>
+        <w:t>;</w:t>
       </w:r>
     </w:p>
     <w:p>
@@ -626,14 +831,10 @@
         </w:numPr>
       </w:pPr>
       <w:r>
-        <w:t>Cada dado gera os movimento</w:t>
-      </w:r>
-      <w:r>
-        <w:t>s</w:t>
-      </w:r>
-      <w:r>
-        <w:t xml:space="preserve"> para o “seu” robô;</w:t>
-      </w:r>
+        <w:t>Inicia o jogo o jogador que se conectar por ultimo;</w:t>
+      </w:r>
+      <w:bookmarkStart w:id="0" w:name="_GoBack"/>
+      <w:bookmarkEnd w:id="0"/>
     </w:p>
     <w:p>
       <w:pPr>
@@ -644,19 +845,13 @@
         </w:numPr>
       </w:pPr>
       <w:r>
-        <w:t xml:space="preserve">Cada robô consome um movimento </w:t>
-      </w:r>
-      <w:r>
-        <w:t xml:space="preserve">para </w:t>
-      </w:r>
-      <w:r>
-        <w:t>ir até o próximo</w:t>
-      </w:r>
-      <w:r>
-        <w:t xml:space="preserve"> quadrado do tabuleiro</w:t>
-      </w:r>
-      <w:r>
-        <w:t>;</w:t>
+        <w:t>Cada dado gera os movimento</w:t>
+      </w:r>
+      <w:r>
+        <w:t>s</w:t>
+      </w:r>
+      <w:r>
+        <w:t xml:space="preserve"> para o “seu” robô;</w:t>
       </w:r>
     </w:p>
     <w:p>
@@ -668,7 +863,19 @@
         </w:numPr>
       </w:pPr>
       <w:r>
-        <w:t>O turno somente passa após o jogador realizar todos os movimentos que tem direito;</w:t>
+        <w:t xml:space="preserve">Cada robô consome um movimento </w:t>
+      </w:r>
+      <w:r>
+        <w:t xml:space="preserve">para </w:t>
+      </w:r>
+      <w:r>
+        <w:t>ir até o próximo</w:t>
+      </w:r>
+      <w:r>
+        <w:t xml:space="preserve"> quadrado do tabuleiro</w:t>
+      </w:r>
+      <w:r>
+        <w:t>;</w:t>
       </w:r>
     </w:p>
     <w:p>
@@ -680,13 +887,7 @@
         </w:numPr>
       </w:pPr>
       <w:r>
-        <w:t>Se um robô desativar um robô adversário e ainda tiver movimentos, os mesmo</w:t>
-      </w:r>
-      <w:r>
-        <w:t>s</w:t>
-      </w:r>
-      <w:r>
-        <w:t xml:space="preserve"> ainda devem ser realizados;</w:t>
+        <w:t>O turno somente passa após o jogador realizar todos os movimentos que tem direito;</w:t>
       </w:r>
     </w:p>
     <w:p>
@@ -698,7 +899,34 @@
         </w:numPr>
       </w:pPr>
       <w:r>
-        <w:t xml:space="preserve">Só é seguro atacar o robô adversário por traz (é onde fica o botão de </w:t>
+        <w:t>Se um robô desativar um robô adversário e ainda tiver movimentos, os mesmo</w:t>
+      </w:r>
+      <w:r>
+        <w:t>s</w:t>
+      </w:r>
+      <w:r>
+        <w:t xml:space="preserve"> ainda devem ser realizados;</w:t>
+      </w:r>
+    </w:p>
+    <w:p>
+      <w:pPr>
+        <w:pStyle w:val="PargrafodaLista"/>
+        <w:numPr>
+          <w:ilvl w:val="0"/>
+          <w:numId w:val="18"/>
+        </w:numPr>
+      </w:pPr>
+      <w:r>
+        <w:t xml:space="preserve">Um robô somente </w:t>
+      </w:r>
+      <w:r>
+        <w:t xml:space="preserve">é </w:t>
+      </w:r>
+      <w:r>
+        <w:t xml:space="preserve">desativado por traz </w:t>
+      </w:r>
+      <w:r>
+        <w:t xml:space="preserve">(é onde fica o botão de </w:t>
       </w:r>
       <w:r>
         <w:rPr>
@@ -707,13 +935,7 @@
         <w:t>shutdown</w:t>
       </w:r>
       <w:r>
-        <w:t>). Um ataque pela frente ou pelos lados</w:t>
-      </w:r>
-      <w:r>
-        <w:t xml:space="preserve"> termina</w:t>
-      </w:r>
-      <w:r>
-        <w:t xml:space="preserve"> na destruição do robô atacante.</w:t>
+        <w:t>).</w:t>
       </w:r>
     </w:p>
     <w:p>
@@ -768,6 +990,7 @@
         <w:rPr>
           <w:b/>
         </w:rPr>
+        <w:lastRenderedPageBreak/>
         <w:t>Premissas de desenvolvimento</w:t>
       </w:r>
       <w:r>
@@ -795,7 +1018,15 @@
         <w:ind w:left="0"/>
       </w:pPr>
       <w:r>
-        <w:t>Desenvolvimento em linguagem Java, voltado para ambientes Windows;</w:t>
+        <w:t xml:space="preserve">Desenvolvimento em linguagem Java, voltado para </w:t>
+      </w:r>
+      <w:proofErr w:type="gramStart"/>
+      <w:r>
+        <w:t>ambientes Windows</w:t>
+      </w:r>
+      <w:proofErr w:type="gramEnd"/>
+      <w:r>
+        <w:t>;</w:t>
       </w:r>
     </w:p>
     <w:p>
@@ -807,7 +1038,25 @@
         <w:ind w:left="0"/>
       </w:pPr>
       <w:r>
-        <w:t>Uso do framework NetGames NRT para conexão entre jogadores;</w:t>
+        <w:t xml:space="preserve">Uso do framework </w:t>
+      </w:r>
+      <w:proofErr w:type="spellStart"/>
+      <w:proofErr w:type="gramStart"/>
+      <w:r>
+        <w:t>NetGames</w:t>
+      </w:r>
+      <w:proofErr w:type="spellEnd"/>
+      <w:proofErr w:type="gramEnd"/>
+      <w:r>
+        <w:t xml:space="preserve"> </w:t>
+      </w:r>
+      <w:proofErr w:type="spellStart"/>
+      <w:r>
+        <w:t>NRT</w:t>
+      </w:r>
+      <w:proofErr w:type="spellEnd"/>
+      <w:r>
+        <w:t xml:space="preserve"> para conexão entre jogadores;</w:t>
       </w:r>
     </w:p>
     <w:p>
@@ -819,7 +1068,23 @@
         <w:ind w:left="0"/>
       </w:pPr>
       <w:r>
-        <w:t>A modelagem UML será desenvolvida na ferramenta Visual Paradigm.</w:t>
+        <w:t xml:space="preserve">A modelagem </w:t>
+      </w:r>
+      <w:proofErr w:type="spellStart"/>
+      <w:r>
+        <w:t>UML</w:t>
+      </w:r>
+      <w:proofErr w:type="spellEnd"/>
+      <w:r>
+        <w:t xml:space="preserve"> será desenvolvida na ferramenta Visual </w:t>
+      </w:r>
+      <w:proofErr w:type="spellStart"/>
+      <w:r>
+        <w:t>Paradigm</w:t>
+      </w:r>
+      <w:proofErr w:type="spellEnd"/>
+      <w:r>
+        <w:t>.</w:t>
       </w:r>
     </w:p>
     <w:p>
@@ -846,7 +1111,6 @@
         <w:rPr>
           <w:b/>
         </w:rPr>
-        <w:lastRenderedPageBreak/>
         <w:t>Requisitos de Software</w:t>
       </w:r>
     </w:p>
@@ -889,10 +1153,28 @@
         <w:rPr>
           <w:b/>
         </w:rPr>
-        <w:t>Requisito funcional 1 – Iniciar partida:</w:t>
-      </w:r>
-      <w:r>
-        <w:t xml:space="preserve"> o sistema deve apresentar na interface inicial a opção “Iniciar partida” para permitir o início de uma nova partida, operação em que são identificados os jogadores e qual o jogador que inicia.</w:t>
+        <w:t>Requisito funcional 1 – Iniciar</w:t>
+      </w:r>
+      <w:r>
+        <w:rPr>
+          <w:b/>
+        </w:rPr>
+        <w:t xml:space="preserve"> partida</w:t>
+      </w:r>
+      <w:r>
+        <w:rPr>
+          <w:b/>
+        </w:rPr>
+        <w:t>:</w:t>
+      </w:r>
+      <w:r>
+        <w:t xml:space="preserve"> o sistema deve apresentar na int</w:t>
+      </w:r>
+      <w:r>
+        <w:t>erface inicial a opção “Iniciar</w:t>
+      </w:r>
+      <w:r>
+        <w:t>” para permitir o início de uma nova partida, operação em que são identificados os jogadores e qual o jogador que inicia.</w:t>
       </w:r>
     </w:p>
     <w:p>
@@ -910,10 +1192,40 @@
         <w:rPr>
           <w:b/>
         </w:rPr>
-        <w:t>Requisito funcional 2 – Abandonar partida:</w:t>
-      </w:r>
-      <w:r>
-        <w:t xml:space="preserve"> o programa deve apresentar na interface de jogo a opção “Abandonar partida”, operação em que a partida é encerrada e o jogador que permaneceu é notificado como vitorioso.</w:t>
+        <w:t xml:space="preserve">Requisito funcional 2 – </w:t>
+      </w:r>
+      <w:r>
+        <w:rPr>
+          <w:b/>
+        </w:rPr>
+        <w:t>Desistir</w:t>
+      </w:r>
+      <w:r>
+        <w:rPr>
+          <w:b/>
+        </w:rPr>
+        <w:t xml:space="preserve"> </w:t>
+      </w:r>
+      <w:r>
+        <w:rPr>
+          <w:b/>
+        </w:rPr>
+        <w:t xml:space="preserve">da </w:t>
+      </w:r>
+      <w:r>
+        <w:rPr>
+          <w:b/>
+        </w:rPr>
+        <w:t>partida:</w:t>
+      </w:r>
+      <w:r>
+        <w:t xml:space="preserve"> o programa deve apresentar na interface de jogo a opção “</w:t>
+      </w:r>
+      <w:r>
+        <w:t>Desistir</w:t>
+      </w:r>
+      <w:r>
+        <w:t>”, operação em que a partida é encerrada e o jogador que permaneceu é notificado como vitorioso.</w:t>
       </w:r>
     </w:p>
     <w:p>
@@ -937,7 +1249,15 @@
         <w:t>Requisito funcional 3 – Estabelecimento de turnos:</w:t>
       </w:r>
       <w:r>
-        <w:t xml:space="preserve"> o programa deve implementar uma estrutura de turnos para a execução de cada partida. </w:t>
+        <w:t xml:space="preserve"> o programa deve </w:t>
+      </w:r>
+      <w:proofErr w:type="gramStart"/>
+      <w:r>
+        <w:t>implementar</w:t>
+      </w:r>
+      <w:proofErr w:type="gramEnd"/>
+      <w:r>
+        <w:t xml:space="preserve"> uma estrutura de turnos para a execução de cada partida. </w:t>
       </w:r>
       <w:r>
         <w:t xml:space="preserve">A cada turno é obrigatório </w:t>
@@ -1005,6 +1325,21 @@
     </w:p>
     <w:p>
       <w:pPr>
+        <w:ind w:left="708"/>
+        <w:jc w:val="both"/>
+      </w:pPr>
+      <w:r>
+        <w:rPr>
+          <w:b/>
+        </w:rPr>
+        <w:t>Requisito funcional 5 – Procedimento de shutdown:</w:t>
+      </w:r>
+      <w:r>
+        <w:t xml:space="preserve"> o programa deve suportar o procedimento de shutdown, ocorrido quando um robô A, entra no espaço ocupado por outro robô B a partir da face onde se encontra o mecanismo de desligamento do robô B, considerando as restrições a seguir:</w:t>
+      </w:r>
+    </w:p>
+    <w:p>
+      <w:pPr>
         <w:pStyle w:val="PargrafodaLista"/>
         <w:numPr>
           <w:ilvl w:val="0"/>
@@ -1015,22 +1350,7 @@
         <w:jc w:val="both"/>
       </w:pPr>
       <w:r>
-        <w:t>A nova posição é no sentido de frente ou lados.</w:t>
-      </w:r>
-    </w:p>
-    <w:p>
-      <w:pPr>
-        <w:ind w:left="708"/>
-        <w:jc w:val="both"/>
-      </w:pPr>
-      <w:r>
-        <w:rPr>
-          <w:b/>
-        </w:rPr>
-        <w:t>Requisito funcional 5 – Procedimento de shutdown:</w:t>
-      </w:r>
-      <w:r>
-        <w:t xml:space="preserve"> o programa deve suportar o procedimento de shutdown, ocorrido quando um robô A, entra no espaço ocupado por outro robô B a partir da face onde se encontra o mecanismo de desligamento do robô B, considerando as restrições a seguir:</w:t>
+        <w:t>A disputa pelo espaço alocado é entre robôs de jogadores diferentes.</w:t>
       </w:r>
     </w:p>
     <w:p>
@@ -1045,7 +1365,22 @@
         <w:jc w:val="both"/>
       </w:pPr>
       <w:r>
-        <w:t>A disputa pelo espaço alocado é entre robôs de jogadores diferentes.</w:t>
+        <w:t>Ao fim de uma jogada válida de desligamento, o programa deve verificar se há um ganhador para a partida.</w:t>
+      </w:r>
+    </w:p>
+    <w:p>
+      <w:pPr>
+        <w:ind w:left="708"/>
+        <w:jc w:val="both"/>
+      </w:pPr>
+      <w:r>
+        <w:rPr>
+          <w:b/>
+        </w:rPr>
+        <w:t>Requisito funcional 6 – Comunicar estado da partida:</w:t>
+      </w:r>
+      <w:r>
+        <w:t xml:space="preserve"> a cada tentativa de procedimento de lance no tabuleiro ou de procedimento de shutdown, o novo estado da partida deve ser exibido na interface, dadas as seguintes observações:</w:t>
       </w:r>
     </w:p>
     <w:p>
@@ -1060,22 +1395,7 @@
         <w:jc w:val="both"/>
       </w:pPr>
       <w:r>
-        <w:t>Ao fim de uma jogada válida de desligamento, o programa deve verificar se há um ganhador para a partida.</w:t>
-      </w:r>
-    </w:p>
-    <w:p>
-      <w:pPr>
-        <w:ind w:left="708"/>
-        <w:jc w:val="both"/>
-      </w:pPr>
-      <w:r>
-        <w:rPr>
-          <w:b/>
-        </w:rPr>
-        <w:t>Requisito funcional 6 – Comunicar estado da partida:</w:t>
-      </w:r>
-      <w:r>
-        <w:t xml:space="preserve"> a cada tentativa de procedimento de lance no tabuleiro ou de procedimento de shutdown, o novo estado da partida deve ser exibido na interface, dadas as seguintes observações:</w:t>
+        <w:t>O tabuleiro deve ser atualizado com o número de movimentos restantes para o usuário da vez.</w:t>
       </w:r>
     </w:p>
     <w:p>
@@ -1090,7 +1410,7 @@
         <w:jc w:val="both"/>
       </w:pPr>
       <w:r>
-        <w:t>O tabuleiro deve ser atualizado com o número de movimentos restantes para o usuário da vez.</w:t>
+        <w:t>Qualquer lance irregular deve ser comunicado ao usuário o motivo da irregularidade.</w:t>
       </w:r>
     </w:p>
     <w:p>
@@ -1105,22 +1425,13 @@
         <w:jc w:val="both"/>
       </w:pPr>
       <w:r>
-        <w:t>Qualquer lance irregular deve ser comunicado ao usuário o motivo da irregularidade.</w:t>
-      </w:r>
-    </w:p>
-    <w:p>
-      <w:pPr>
-        <w:pStyle w:val="PargrafodaLista"/>
-        <w:numPr>
-          <w:ilvl w:val="0"/>
-          <w:numId w:val="13"/>
-        </w:numPr>
-        <w:suppressAutoHyphens w:val="0"/>
-        <w:spacing w:after="200"/>
-        <w:jc w:val="both"/>
-      </w:pPr>
-      <w:r>
-        <w:t>Os robôs já desligados devem ser informados.</w:t>
+        <w:t xml:space="preserve">Os robôs já desligados devem ser </w:t>
+      </w:r>
+      <w:r>
+        <w:t>removidos do tabuleiro</w:t>
+      </w:r>
+      <w:r>
+        <w:t>.</w:t>
       </w:r>
     </w:p>
     <w:p>
@@ -1160,6 +1471,7 @@
         <w:rPr>
           <w:b/>
         </w:rPr>
+        <w:lastRenderedPageBreak/>
         <w:t>Requisito não funcional 1</w:t>
       </w:r>
       <w:r>
@@ -1187,7 +1499,6 @@
         <w:rPr>
           <w:b/>
         </w:rPr>
-        <w:lastRenderedPageBreak/>
         <w:t>Requisito não funcional 2</w:t>
       </w:r>
       <w:r>
@@ -1218,7 +1529,21 @@
         <w:rPr>
           <w:b/>
         </w:rPr>
-        <w:t>Requisito Não Funcional 3 - Avatares:</w:t>
+        <w:t xml:space="preserve">Requisito Não Funcional 3 - </w:t>
+      </w:r>
+      <w:proofErr w:type="spellStart"/>
+      <w:r>
+        <w:rPr>
+          <w:b/>
+        </w:rPr>
+        <w:t>Avatares</w:t>
+      </w:r>
+      <w:proofErr w:type="spellEnd"/>
+      <w:r>
+        <w:rPr>
+          <w:b/>
+        </w:rPr>
+        <w:t>:</w:t>
       </w:r>
       <w:r>
         <w:t xml:space="preserve"> </w:t>

</xml_diff>